<commit_message>
Updated R3 and Time_Worked
</commit_message>
<xml_diff>
--- a/Reports/R3.docx
+++ b/Reports/R3.docx
@@ -40,7 +40,6 @@
     </w:p>
     <w:p>
       <w:pPr>
-        <w:pStyle w:val="Footer"/>
         <w:jc w:val="center"/>
         <w:rPr>
           <w:sz w:val="96"/>
@@ -54,6 +53,25 @@
           <w:szCs w:val="96"/>
           <w:lang w:val="en-US"/>
         </w:rPr>
+        <w:t>Week 3</w:t>
+      </w:r>
+    </w:p>
+    <w:p>
+      <w:pPr>
+        <w:pStyle w:val="Footer"/>
+        <w:jc w:val="center"/>
+        <w:rPr>
+          <w:sz w:val="96"/>
+          <w:szCs w:val="96"/>
+          <w:lang w:val="en-US"/>
+        </w:rPr>
+      </w:pPr>
+      <w:r>
+        <w:rPr>
+          <w:sz w:val="96"/>
+          <w:szCs w:val="96"/>
+          <w:lang w:val="en-US"/>
+        </w:rPr>
         <w:t>L.O.S.T</w:t>
       </w:r>
     </w:p>
@@ -235,52 +253,32 @@
           <w:lang w:val="en-US"/>
         </w:rPr>
       </w:pPr>
-    </w:p>
-    <w:p>
-      <w:pPr>
-        <w:pStyle w:val="Footer"/>
-        <w:rPr>
-          <w:lang w:val="en-US"/>
-        </w:rPr>
-      </w:pPr>
-    </w:p>
-    <w:p>
-      <w:pPr>
-        <w:pStyle w:val="Footer"/>
-        <w:rPr>
-          <w:lang w:val="en-US"/>
-        </w:rPr>
-      </w:pPr>
-    </w:p>
-    <w:p>
-      <w:pPr>
-        <w:pStyle w:val="Footer"/>
-        <w:rPr>
-          <w:lang w:val="en-US"/>
-        </w:rPr>
-      </w:pPr>
-    </w:p>
-    <w:p>
-      <w:pPr>
-        <w:pStyle w:val="Footer"/>
-        <w:rPr>
-          <w:lang w:val="en-US"/>
-        </w:rPr>
-      </w:pPr>
-    </w:p>
-    <w:p>
-      <w:pPr>
-        <w:pStyle w:val="Footer"/>
-      </w:pPr>
-      <w:r>
-        <w:t xml:space="preserve">Rasmus </w:t>
-      </w:r>
       <w:proofErr w:type="spellStart"/>
       <w:r>
+        <w:rPr>
+          <w:lang w:val="en-US"/>
+        </w:rPr>
+        <w:t>Rasmus</w:t>
+      </w:r>
+      <w:proofErr w:type="spellEnd"/>
+      <w:r>
+        <w:rPr>
+          <w:lang w:val="en-US"/>
+        </w:rPr>
+        <w:t xml:space="preserve"> </w:t>
+      </w:r>
+      <w:proofErr w:type="spellStart"/>
+      <w:r>
+        <w:rPr>
+          <w:lang w:val="en-US"/>
+        </w:rPr>
         <w:t>Tilljander</w:t>
       </w:r>
       <w:proofErr w:type="spellEnd"/>
       <w:r>
+        <w:rPr>
+          <w:lang w:val="en-US"/>
+        </w:rPr>
         <w:t xml:space="preserve"> - rati10@student.bth.se</w:t>
       </w:r>
     </w:p>
@@ -303,168 +301,290 @@
     <w:p>
       <w:pPr>
         <w:pStyle w:val="Footer"/>
-      </w:pPr>
-      <w:r>
+        <w:rPr>
+          <w:lang w:val="en-US"/>
+        </w:rPr>
+      </w:pPr>
+      <w:r>
+        <w:rPr>
+          <w:lang w:val="en-US"/>
+        </w:rPr>
         <w:t>Kim Hansson - kiha10@student.bth.se</w:t>
       </w:r>
       <w:r>
+        <w:rPr>
+          <w:lang w:val="en-US"/>
+        </w:rPr>
         <w:br w:type="page"/>
       </w:r>
       <w:r>
         <w:rPr>
           <w:rStyle w:val="Heading3Char"/>
+          <w:lang w:val="en-US"/>
         </w:rPr>
         <w:lastRenderedPageBreak/>
-        <w:t xml:space="preserve">Work </w:t>
+        <w:t>Work summary</w:t>
+      </w:r>
+    </w:p>
+    <w:p>
+      <w:pPr>
+        <w:rPr>
+          <w:lang w:val="en-US"/>
+        </w:rPr>
+      </w:pPr>
+      <w:r>
+        <w:rPr>
+          <w:lang w:val="en-US"/>
+        </w:rPr>
+        <w:t>Continued with the UML class diagram, creating the overall design of the objects and how they work together.</w:t>
+      </w:r>
+      <w:r>
+        <w:rPr>
+          <w:lang w:val="en-US"/>
+        </w:rPr>
+        <w:t xml:space="preserve"> We also started designing the state machine diagram, creating two work groups. </w:t>
       </w:r>
       <w:proofErr w:type="spellStart"/>
       <w:r>
         <w:rPr>
-          <w:rStyle w:val="Heading3Char"/>
-        </w:rPr>
-        <w:t>summary</w:t>
+          <w:lang w:val="en-US"/>
+        </w:rPr>
+        <w:t>Calle</w:t>
       </w:r>
       <w:proofErr w:type="spellEnd"/>
-    </w:p>
-    <w:p>
-      <w:pPr>
-        <w:rPr>
-          <w:lang w:val="en-US"/>
-        </w:rPr>
-      </w:pPr>
-      <w:r>
-        <w:rPr>
-          <w:lang w:val="en-US"/>
-        </w:rPr>
-        <w:t>Continued with the UML class diagram, creating the overall design of the objects and how they work together.</w:t>
-      </w:r>
-      <w:r>
-        <w:rPr>
-          <w:lang w:val="en-US"/>
-        </w:rPr>
-        <w:t xml:space="preserve"> We also started designing the state machine diagram, creating two work groups. </w:t>
+      <w:r>
+        <w:rPr>
+          <w:lang w:val="en-US"/>
+        </w:rPr>
+        <w:t xml:space="preserve"> and Kim will work with the state machine diagram and </w:t>
       </w:r>
       <w:proofErr w:type="spellStart"/>
       <w:r>
         <w:rPr>
           <w:lang w:val="en-US"/>
         </w:rPr>
-        <w:t>Calle</w:t>
+        <w:t>Rasmus</w:t>
       </w:r>
       <w:proofErr w:type="spellEnd"/>
       <w:r>
         <w:rPr>
           <w:lang w:val="en-US"/>
         </w:rPr>
-        <w:t xml:space="preserve"> and Kim will work with the state machine diagram and </w:t>
+        <w:t xml:space="preserve"> and Erik will work on the class diagram.</w:t>
+      </w:r>
+    </w:p>
+    <w:p>
+      <w:pPr>
+        <w:pStyle w:val="Heading3"/>
+      </w:pPr>
+      <w:r>
+        <w:t xml:space="preserve">Major design </w:t>
       </w:r>
       <w:proofErr w:type="spellStart"/>
       <w:r>
-        <w:rPr>
-          <w:lang w:val="en-US"/>
-        </w:rPr>
-        <w:t>Rasmus</w:t>
+        <w:t>decisions</w:t>
       </w:r>
       <w:proofErr w:type="spellEnd"/>
-      <w:r>
-        <w:rPr>
-          <w:lang w:val="en-US"/>
-        </w:rPr>
-        <w:t xml:space="preserve"> and Erik will work on the class diagram.</w:t>
+    </w:p>
+    <w:p>
+      <w:pPr>
+        <w:rPr>
+          <w:lang w:val="en-US"/>
+        </w:rPr>
+      </w:pPr>
+      <w:r>
+        <w:rPr>
+          <w:lang w:val="en-US"/>
+        </w:rPr>
+        <w:t xml:space="preserve">We decided to give each object its own initialize </w:t>
+      </w:r>
+      <w:r>
+        <w:rPr>
+          <w:lang w:val="en-US"/>
+        </w:rPr>
+        <w:t xml:space="preserve">that will be used to send down the d3dDevice from the rendering object so that they can draw themselves. This way the renderer will only draw the whole </w:t>
+      </w:r>
+      <w:proofErr w:type="spellStart"/>
+      <w:r>
+        <w:rPr>
+          <w:lang w:val="en-US"/>
+        </w:rPr>
+        <w:t>screenHandler</w:t>
+      </w:r>
+      <w:proofErr w:type="spellEnd"/>
+      <w:r>
+        <w:rPr>
+          <w:lang w:val="en-US"/>
+        </w:rPr>
+        <w:t xml:space="preserve"> and does not have to worry about which screen or which objects are being drawn at this time, this will be handled by the objects themselves.</w:t>
+      </w:r>
+    </w:p>
+    <w:p>
+      <w:pPr>
+        <w:rPr>
+          <w:lang w:val="en-US"/>
+        </w:rPr>
+      </w:pPr>
+      <w:r>
+        <w:rPr>
+          <w:lang w:val="en-US"/>
+        </w:rPr>
+        <w:t xml:space="preserve">We decided to use a anonymous namespace in the </w:t>
+      </w:r>
+      <w:proofErr w:type="spellStart"/>
+      <w:r>
+        <w:rPr>
+          <w:lang w:val="en-US"/>
+        </w:rPr>
+        <w:t>baseScreen</w:t>
+      </w:r>
+      <w:proofErr w:type="spellEnd"/>
+      <w:r>
+        <w:rPr>
+          <w:lang w:val="en-US"/>
+        </w:rPr>
+        <w:t xml:space="preserve">. This is so that the different screens will be able to share the same objects( the camera and the </w:t>
+      </w:r>
+      <w:proofErr w:type="spellStart"/>
+      <w:r>
+        <w:rPr>
+          <w:lang w:val="en-US"/>
+        </w:rPr>
+        <w:t>audioHandler</w:t>
+      </w:r>
+      <w:proofErr w:type="spellEnd"/>
+      <w:r>
+        <w:rPr>
+          <w:lang w:val="en-US"/>
+        </w:rPr>
+        <w:t xml:space="preserve">) between them. </w:t>
+      </w:r>
+    </w:p>
+    <w:p>
+      <w:pPr>
+        <w:rPr>
+          <w:lang w:val="en-US"/>
+        </w:rPr>
+      </w:pPr>
+      <w:r>
+        <w:rPr>
+          <w:lang w:val="en-US"/>
+        </w:rPr>
+        <w:t xml:space="preserve">We created a abstract </w:t>
+      </w:r>
+      <w:proofErr w:type="spellStart"/>
+      <w:r>
+        <w:rPr>
+          <w:lang w:val="en-US"/>
+        </w:rPr>
+        <w:t>GameObject</w:t>
+      </w:r>
+      <w:proofErr w:type="spellEnd"/>
+      <w:r>
+        <w:rPr>
+          <w:lang w:val="en-US"/>
+        </w:rPr>
+        <w:t xml:space="preserve"> class that the </w:t>
+      </w:r>
+      <w:proofErr w:type="spellStart"/>
+      <w:r>
+        <w:rPr>
+          <w:lang w:val="en-US"/>
+        </w:rPr>
+        <w:t>menuObjects</w:t>
+      </w:r>
+      <w:proofErr w:type="spellEnd"/>
+      <w:r>
+        <w:rPr>
+          <w:lang w:val="en-US"/>
+        </w:rPr>
+        <w:t xml:space="preserve">, </w:t>
+      </w:r>
+      <w:proofErr w:type="spellStart"/>
+      <w:r>
+        <w:rPr>
+          <w:lang w:val="en-US"/>
+        </w:rPr>
+        <w:t>wallObjects</w:t>
+      </w:r>
+      <w:proofErr w:type="spellEnd"/>
+      <w:r>
+        <w:rPr>
+          <w:lang w:val="en-US"/>
+        </w:rPr>
+        <w:t xml:space="preserve"> and the </w:t>
+      </w:r>
+      <w:proofErr w:type="spellStart"/>
+      <w:r>
+        <w:rPr>
+          <w:lang w:val="en-US"/>
+        </w:rPr>
+        <w:t>nonStaticObjects</w:t>
+      </w:r>
+      <w:proofErr w:type="spellEnd"/>
+      <w:r>
+        <w:rPr>
+          <w:lang w:val="en-US"/>
+        </w:rPr>
+        <w:t xml:space="preserve"> will all inherit from. Prior to this they were all </w:t>
+      </w:r>
+      <w:r>
+        <w:rPr>
+          <w:lang w:val="en-US"/>
+        </w:rPr>
+        <w:t>separated</w:t>
+      </w:r>
+      <w:r>
+        <w:rPr>
+          <w:lang w:val="en-US"/>
+        </w:rPr>
+        <w:t>.</w:t>
+      </w:r>
+      <w:r>
+        <w:rPr>
+          <w:lang w:val="en-US"/>
+        </w:rPr>
+        <w:t xml:space="preserve"> The reason for this is because they had all the basic functions and variables in common.</w:t>
+      </w:r>
+    </w:p>
+    <w:p>
+      <w:pPr>
+        <w:rPr>
+          <w:lang w:val="en-US"/>
+        </w:rPr>
+      </w:pPr>
+      <w:r>
+        <w:rPr>
+          <w:lang w:val="en-US"/>
+        </w:rPr>
+        <w:t>We gave the project a pre-release name "Shoe-gone". By doing this we hope to give the project a more serious touch.</w:t>
       </w:r>
     </w:p>
     <w:p>
       <w:pPr>
         <w:pStyle w:val="Heading3"/>
-      </w:pPr>
-      <w:r>
-        <w:t xml:space="preserve">Major design </w:t>
-      </w:r>
-      <w:proofErr w:type="spellStart"/>
-      <w:r>
-        <w:t>decisions</w:t>
-      </w:r>
-      <w:proofErr w:type="spellEnd"/>
-    </w:p>
-    <w:p>
-      <w:r>
-        <w:t xml:space="preserve">Vi väljer att ha </w:t>
-      </w:r>
-      <w:proofErr w:type="spellStart"/>
-      <w:r>
-        <w:t>score</w:t>
-      </w:r>
-      <w:proofErr w:type="spellEnd"/>
-      <w:r>
-        <w:t xml:space="preserve"> i </w:t>
-      </w:r>
-      <w:proofErr w:type="spellStart"/>
-      <w:r>
-        <w:t>basescreen</w:t>
-      </w:r>
-      <w:proofErr w:type="spellEnd"/>
-      <w:r>
-        <w:t xml:space="preserve"> för att slippa att </w:t>
-      </w:r>
-      <w:r>
-        <w:t xml:space="preserve">skicka runt den mellan </w:t>
-      </w:r>
-      <w:proofErr w:type="spellStart"/>
-      <w:r>
-        <w:t>screens</w:t>
-      </w:r>
-      <w:proofErr w:type="spellEnd"/>
-      <w:r>
-        <w:t xml:space="preserve">. </w:t>
-      </w:r>
-      <w:r>
-        <w:t xml:space="preserve">Samtliga objekt har en egen </w:t>
-      </w:r>
-      <w:proofErr w:type="spellStart"/>
-      <w:r>
-        <w:t>initialized</w:t>
-      </w:r>
-      <w:proofErr w:type="spellEnd"/>
-      <w:r>
-        <w:t xml:space="preserve"> för att få tillgång till den gemensamma d3ddevice som skapas i </w:t>
-      </w:r>
-      <w:proofErr w:type="spellStart"/>
-      <w:r>
-        <w:t>renderklassen</w:t>
-      </w:r>
-      <w:proofErr w:type="spellEnd"/>
-      <w:r>
-        <w:t>.</w:t>
-      </w:r>
-      <w:r>
-        <w:t xml:space="preserve"> </w:t>
-      </w:r>
-      <w:r>
-        <w:t xml:space="preserve">Varje objekt ritar ut sig själv med egen </w:t>
-      </w:r>
-      <w:proofErr w:type="spellStart"/>
-      <w:r>
-        <w:t>drawTech</w:t>
-      </w:r>
-      <w:proofErr w:type="spellEnd"/>
-      <w:r>
-        <w:t xml:space="preserve">, </w:t>
-      </w:r>
-      <w:proofErr w:type="spellStart"/>
-      <w:r>
-        <w:t>Render</w:t>
-      </w:r>
-      <w:proofErr w:type="spellEnd"/>
-      <w:r>
-        <w:t xml:space="preserve"> sköter enbart </w:t>
-      </w:r>
-      <w:proofErr w:type="spellStart"/>
-      <w:r>
-        <w:t>swapchain</w:t>
-      </w:r>
-      <w:proofErr w:type="spellEnd"/>
-      <w:r>
-        <w:t>.</w:t>
+        <w:rPr>
+          <w:lang w:val="en-US"/>
+        </w:rPr>
+      </w:pPr>
+      <w:r>
+        <w:rPr>
+          <w:lang w:val="en-US"/>
+        </w:rPr>
+        <w:t>WBS changes</w:t>
+      </w:r>
+    </w:p>
+    <w:p>
+      <w:pPr>
+        <w:rPr>
+          <w:lang w:val="en-US"/>
+        </w:rPr>
+      </w:pPr>
+      <w:r>
+        <w:rPr>
+          <w:lang w:val="en-US"/>
+        </w:rPr>
+        <w:t>Recalculated the work time since we lost one team member.</w:t>
       </w:r>
     </w:p>
     <w:p>
@@ -478,20 +598,26 @@
         <w:rPr>
           <w:lang w:val="en-US"/>
         </w:rPr>
-        <w:t>WBS changes</w:t>
-      </w:r>
-    </w:p>
-    <w:p>
-      <w:pPr>
-        <w:rPr>
-          <w:lang w:val="en-US"/>
-        </w:rPr>
-      </w:pPr>
-      <w:r>
-        <w:rPr>
-          <w:lang w:val="en-US"/>
-        </w:rPr>
-        <w:t>Recalculated the work time since we lost one team member.</w:t>
+        <w:t>Issues, problems and risks</w:t>
+      </w:r>
+    </w:p>
+    <w:p>
+      <w:pPr>
+        <w:rPr>
+          <w:lang w:val="en-US"/>
+        </w:rPr>
+      </w:pPr>
+      <w:r>
+        <w:rPr>
+          <w:lang w:val="en-US"/>
+        </w:rPr>
+        <w:t>The major issue for now is the fact that we lost one team member. Because of this the rest of us will have to take more responsibilities to get the project done on time.</w:t>
+      </w:r>
+      <w:r>
+        <w:rPr>
+          <w:lang w:val="en-US"/>
+        </w:rPr>
+        <w:t xml:space="preserve"> We will have to look over the different features we wanted to implement in the project and cut some of the less necessary ones.</w:t>
       </w:r>
     </w:p>
     <w:p>
@@ -505,20 +631,20 @@
         <w:rPr>
           <w:lang w:val="en-US"/>
         </w:rPr>
-        <w:t>Issues, problems and risks</w:t>
-      </w:r>
-    </w:p>
-    <w:p>
-      <w:pPr>
-        <w:rPr>
-          <w:lang w:val="en-US"/>
-        </w:rPr>
-      </w:pPr>
-      <w:r>
-        <w:rPr>
-          <w:lang w:val="en-US"/>
-        </w:rPr>
-        <w:t>The major issue for now is the fact that we lost one team member. Because of this the rest of us will have to take more responsibilities to get the project done on time.</w:t>
+        <w:t>Current Status</w:t>
+      </w:r>
+    </w:p>
+    <w:p>
+      <w:pPr>
+        <w:rPr>
+          <w:lang w:val="en-US"/>
+        </w:rPr>
+      </w:pPr>
+      <w:r>
+        <w:rPr>
+          <w:lang w:val="en-US"/>
+        </w:rPr>
+        <w:t xml:space="preserve">The First State Machine Diagram, describing the whole system without detail is completed. </w:t>
       </w:r>
     </w:p>
     <w:p>
@@ -532,20 +658,6 @@
         <w:rPr>
           <w:lang w:val="en-US"/>
         </w:rPr>
-        <w:t>Current Status</w:t>
-      </w:r>
-    </w:p>
-    <w:p>
-      <w:pPr>
-        <w:pStyle w:val="Heading3"/>
-        <w:rPr>
-          <w:lang w:val="en-US"/>
-        </w:rPr>
-      </w:pPr>
-      <w:r>
-        <w:rPr>
-          <w:lang w:val="en-US"/>
-        </w:rPr>
         <w:t>Planned work</w:t>
       </w:r>
     </w:p>
@@ -555,6 +667,12 @@
           <w:lang w:val="en-US"/>
         </w:rPr>
       </w:pPr>
+      <w:r>
+        <w:rPr>
+          <w:lang w:val="en-US"/>
+        </w:rPr>
+        <w:t>Continued work on the UML class diagram. We will also take a hard look at the code part to see what needs to be taken away now that we are less people.</w:t>
+      </w:r>
       <w:r>
         <w:rPr>
           <w:lang w:val="en-US"/>
@@ -583,7 +701,7 @@
 
 <file path=word/endnotes.xml><?xml version="1.0" encoding="utf-8"?>
 <w:endnotes xmlns:ve="http://schemas.openxmlformats.org/markup-compatibility/2006" xmlns:o="urn:schemas-microsoft-com:office:office" xmlns:r="http://schemas.openxmlformats.org/officeDocument/2006/relationships" xmlns:m="http://schemas.openxmlformats.org/officeDocument/2006/math" xmlns:v="urn:schemas-microsoft-com:vml" xmlns:wp="http://schemas.openxmlformats.org/drawingml/2006/wordprocessingDrawing" xmlns:w10="urn:schemas-microsoft-com:office:word" xmlns:w="http://schemas.openxmlformats.org/wordprocessingml/2006/main" xmlns:wne="http://schemas.microsoft.com/office/word/2006/wordml">
-  <w:endnote w:type="separator" w:id="-1">
+  <w:endnote w:type="separator" w:id="0">
     <w:p>
       <w:pPr>
         <w:spacing w:after="0" w:line="240" w:lineRule="auto"/>
@@ -593,7 +711,7 @@
       </w:r>
     </w:p>
   </w:endnote>
-  <w:endnote w:type="continuationSeparator" w:id="0">
+  <w:endnote w:type="continuationSeparator" w:id="1">
     <w:p>
       <w:pPr>
         <w:spacing w:after="0" w:line="240" w:lineRule="auto"/>
@@ -621,7 +739,7 @@
 
 <file path=word/footnotes.xml><?xml version="1.0" encoding="utf-8"?>
 <w:footnotes xmlns:ve="http://schemas.openxmlformats.org/markup-compatibility/2006" xmlns:o="urn:schemas-microsoft-com:office:office" xmlns:r="http://schemas.openxmlformats.org/officeDocument/2006/relationships" xmlns:m="http://schemas.openxmlformats.org/officeDocument/2006/math" xmlns:v="urn:schemas-microsoft-com:vml" xmlns:wp="http://schemas.openxmlformats.org/drawingml/2006/wordprocessingDrawing" xmlns:w10="urn:schemas-microsoft-com:office:word" xmlns:w="http://schemas.openxmlformats.org/wordprocessingml/2006/main" xmlns:wne="http://schemas.microsoft.com/office/word/2006/wordml">
-  <w:footnote w:type="separator" w:id="-1">
+  <w:footnote w:type="separator" w:id="0">
     <w:p>
       <w:pPr>
         <w:spacing w:after="0" w:line="240" w:lineRule="auto"/>
@@ -631,7 +749,7 @@
       </w:r>
     </w:p>
   </w:footnote>
-  <w:footnote w:type="continuationSeparator" w:id="0">
+  <w:footnote w:type="continuationSeparator" w:id="1">
     <w:p>
       <w:pPr>
         <w:spacing w:after="0" w:line="240" w:lineRule="auto"/>

</xml_diff>